<commit_message>
bue hice los cambios que indico rivadulla el jueves
</commit_message>
<xml_diff>
--- a/TodoMundo/Diagramas/Casos de uso/emitir y seguir envio de la factura.docx
+++ b/TodoMundo/Diagramas/Casos de uso/emitir y seguir envio de la factura.docx
@@ -261,7 +261,7 @@
                 <w:szCs w:val="24"/>
                 <w:lang w:val="es-AR"/>
               </w:rPr>
-              <w:t xml:space="preserve"> </w:t>
+              <w:t xml:space="preserve"> primario _ </w:t>
             </w:r>
             <w:r>
               <w:rPr>
@@ -279,7 +279,16 @@
                 <w:szCs w:val="24"/>
                 <w:lang w:val="es-AR"/>
               </w:rPr>
-              <w:t>central, pagador</w:t>
+              <w:t>central, secundario _</w:t>
+            </w:r>
+            <w:r>
+              <w:rPr>
+                <w:rFonts w:asciiTheme="minorHAnsi" w:hAnsiTheme="minorHAnsi"/>
+                <w:sz w:val="24"/>
+                <w:szCs w:val="24"/>
+                <w:lang w:val="es-AR"/>
+              </w:rPr>
+              <w:t xml:space="preserve"> pagador</w:t>
             </w:r>
           </w:p>
           <w:p>
@@ -737,52 +746,25 @@
                 <w:szCs w:val="24"/>
                 <w:lang w:val="es-AR"/>
               </w:rPr>
-              <w:t>El pagador recibe la factura, y s</w:t>
-            </w:r>
-            <w:r>
-              <w:rPr>
-                <w:rFonts w:asciiTheme="minorHAnsi" w:hAnsiTheme="minorHAnsi"/>
-                <w:sz w:val="24"/>
-                <w:szCs w:val="24"/>
-                <w:lang w:val="es-AR"/>
-              </w:rPr>
-              <w:t>e le informa a la oficina central</w:t>
-            </w:r>
-            <w:r>
-              <w:rPr>
-                <w:rFonts w:asciiTheme="minorHAnsi" w:hAnsiTheme="minorHAnsi"/>
-                <w:sz w:val="24"/>
-                <w:szCs w:val="24"/>
-                <w:lang w:val="es-AR"/>
-              </w:rPr>
-              <w:t xml:space="preserve"> el</w:t>
-            </w:r>
-            <w:r>
-              <w:rPr>
-                <w:rFonts w:asciiTheme="minorHAnsi" w:hAnsiTheme="minorHAnsi"/>
-                <w:sz w:val="24"/>
-                <w:szCs w:val="24"/>
-                <w:lang w:val="es-AR"/>
-              </w:rPr>
-              <w:t xml:space="preserve"> éxito en la entrega</w:t>
-            </w:r>
-            <w:r>
-              <w:rPr>
-                <w:rFonts w:asciiTheme="minorHAnsi" w:hAnsiTheme="minorHAnsi"/>
-                <w:sz w:val="24"/>
-                <w:szCs w:val="24"/>
-                <w:lang w:val="es-AR"/>
-              </w:rPr>
-              <w:t xml:space="preserve"> de la </w:t>
-            </w:r>
-            <w:r>
-              <w:rPr>
-                <w:rFonts w:asciiTheme="minorHAnsi" w:hAnsiTheme="minorHAnsi"/>
-                <w:sz w:val="24"/>
-                <w:szCs w:val="24"/>
-                <w:lang w:val="es-AR"/>
-              </w:rPr>
-              <w:t>misma.E</w:t>
+              <w:t>E</w:t>
+            </w:r>
+            <w:r>
+              <w:rPr>
+                <w:rFonts w:asciiTheme="minorHAnsi" w:hAnsiTheme="minorHAnsi"/>
+                <w:sz w:val="24"/>
+                <w:szCs w:val="24"/>
+                <w:lang w:val="es-AR"/>
+              </w:rPr>
+              <w:t>l pagador recibe la factura</w:t>
+            </w:r>
+            <w:r>
+              <w:rPr>
+                <w:rFonts w:asciiTheme="minorHAnsi" w:hAnsiTheme="minorHAnsi"/>
+                <w:sz w:val="24"/>
+                <w:szCs w:val="24"/>
+                <w:lang w:val="es-AR"/>
+              </w:rPr>
+              <w:t>.E</w:t>
             </w:r>
             <w:r>
               <w:rPr>
@@ -839,7 +821,16 @@
                 <w:szCs w:val="24"/>
                 <w:lang w:val="es-AR"/>
               </w:rPr>
-              <w:t>La oficina registra la entrega exitosa de la factura</w:t>
+              <w:t>El sistema</w:t>
+            </w:r>
+            <w:r>
+              <w:rPr>
+                <w:rFonts w:asciiTheme="minorHAnsi" w:hAnsiTheme="minorHAnsi"/>
+                <w:sz w:val="24"/>
+                <w:szCs w:val="24"/>
+                <w:lang w:val="es-AR"/>
+              </w:rPr>
+              <w:t xml:space="preserve"> registra la entrega exitosa de la factura</w:t>
             </w:r>
             <w:r>
               <w:rPr>
@@ -1058,14 +1049,16 @@
             <w:pPr>
               <w:rPr>
                 <w:rFonts w:asciiTheme="minorHAnsi" w:hAnsiTheme="minorHAnsi"/>
-                <w:sz w:val="24"/>
-                <w:szCs w:val="24"/>
-                <w:lang w:val="es-AR"/>
-              </w:rPr>
-            </w:pPr>
-            <w:r>
-              <w:rPr>
-                <w:rFonts w:asciiTheme="minorHAnsi" w:hAnsiTheme="minorHAnsi"/>
+                <w:b/>
+                <w:sz w:val="24"/>
+                <w:szCs w:val="24"/>
+                <w:lang w:val="es-AR"/>
+              </w:rPr>
+            </w:pPr>
+            <w:r>
+              <w:rPr>
+                <w:rFonts w:asciiTheme="minorHAnsi" w:hAnsiTheme="minorHAnsi"/>
+                <w:b/>
                 <w:sz w:val="24"/>
                 <w:szCs w:val="24"/>
                 <w:lang w:val="es-AR"/>
@@ -1075,6 +1068,7 @@
             <w:r>
               <w:rPr>
                 <w:rFonts w:asciiTheme="minorHAnsi" w:hAnsiTheme="minorHAnsi"/>
+                <w:b/>
                 <w:sz w:val="24"/>
                 <w:szCs w:val="24"/>
                 <w:lang w:val="es-AR"/>
@@ -1084,6 +1078,7 @@
             <w:r>
               <w:rPr>
                 <w:rFonts w:asciiTheme="minorHAnsi" w:hAnsiTheme="minorHAnsi"/>
+                <w:b/>
                 <w:sz w:val="24"/>
                 <w:szCs w:val="24"/>
                 <w:lang w:val="es-AR"/>
@@ -1093,6 +1088,7 @@
             <w:r>
               <w:rPr>
                 <w:rFonts w:asciiTheme="minorHAnsi" w:hAnsiTheme="minorHAnsi"/>
+                <w:b/>
                 <w:sz w:val="24"/>
                 <w:szCs w:val="24"/>
                 <w:lang w:val="es-AR"/>
@@ -1102,6 +1098,7 @@
             <w:r>
               <w:rPr>
                 <w:rFonts w:asciiTheme="minorHAnsi" w:hAnsiTheme="minorHAnsi"/>
+                <w:b/>
                 <w:sz w:val="24"/>
                 <w:szCs w:val="24"/>
                 <w:lang w:val="es-AR"/>
@@ -1259,6 +1256,7 @@
             <w:r>
               <w:rPr>
                 <w:rFonts w:asciiTheme="minorHAnsi" w:hAnsiTheme="minorHAnsi"/>
+                <w:b/>
                 <w:sz w:val="24"/>
                 <w:szCs w:val="24"/>
                 <w:lang w:val="es-AR"/>
@@ -1268,6 +1266,7 @@
             <w:r>
               <w:rPr>
                 <w:rFonts w:asciiTheme="minorHAnsi" w:hAnsiTheme="minorHAnsi"/>
+                <w:b/>
                 <w:sz w:val="24"/>
                 <w:szCs w:val="24"/>
                 <w:lang w:val="es-AR"/>
@@ -1421,43 +1420,7 @@
                 <w:szCs w:val="24"/>
                 <w:lang w:val="es-AR"/>
               </w:rPr>
-              <w:t xml:space="preserve"> por el pagador</w:t>
-            </w:r>
-            <w:r>
-              <w:rPr>
-                <w:rFonts w:asciiTheme="minorHAnsi" w:hAnsiTheme="minorHAnsi"/>
-                <w:sz w:val="24"/>
-                <w:szCs w:val="24"/>
-                <w:lang w:val="es-AR"/>
-              </w:rPr>
-              <w:t>, se le</w:t>
-            </w:r>
-            <w:r>
-              <w:rPr>
-                <w:rFonts w:asciiTheme="minorHAnsi" w:hAnsiTheme="minorHAnsi"/>
-                <w:sz w:val="24"/>
-                <w:szCs w:val="24"/>
-                <w:lang w:val="es-AR"/>
-              </w:rPr>
-              <w:t xml:space="preserve"> informa</w:t>
-            </w:r>
-            <w:r>
-              <w:rPr>
-                <w:rFonts w:asciiTheme="minorHAnsi" w:hAnsiTheme="minorHAnsi"/>
-                <w:sz w:val="24"/>
-                <w:szCs w:val="24"/>
-                <w:lang w:val="es-AR"/>
-              </w:rPr>
-              <w:t xml:space="preserve"> a la oficina central la entrega exitosa de la factura</w:t>
-            </w:r>
-            <w:r>
-              <w:rPr>
-                <w:rFonts w:asciiTheme="minorHAnsi" w:hAnsiTheme="minorHAnsi"/>
-                <w:sz w:val="24"/>
-                <w:szCs w:val="24"/>
-                <w:lang w:val="es-AR"/>
-              </w:rPr>
-              <w:t>.</w:t>
+              <w:t xml:space="preserve"> por el pagador.</w:t>
             </w:r>
             <w:r>
               <w:rPr>
@@ -1521,22 +1484,8 @@
               <w:rPr>
                 <w:rFonts w:asciiTheme="minorHAnsi" w:hAnsiTheme="minorHAnsi"/>
               </w:rPr>
-              <w:t xml:space="preserve">se emitió la factura y </w:t>
-            </w:r>
-            <w:r>
-              <w:rPr>
-                <w:rFonts w:asciiTheme="minorHAnsi" w:hAnsiTheme="minorHAnsi"/>
-              </w:rPr>
-              <w:t xml:space="preserve">se </w:t>
-            </w:r>
-            <w:proofErr w:type="gramStart"/>
-            <w:r>
-              <w:rPr>
-                <w:rFonts w:asciiTheme="minorHAnsi" w:hAnsiTheme="minorHAnsi"/>
-              </w:rPr>
-              <w:t>registro</w:t>
-            </w:r>
-            <w:proofErr w:type="gramEnd"/>
+              <w:t>el sistema emitió la factura y registró</w:t>
+            </w:r>
             <w:r>
               <w:rPr>
                 <w:rFonts w:asciiTheme="minorHAnsi" w:hAnsiTheme="minorHAnsi"/>

</xml_diff>